<commit_message>
Add Lecture 13 material
</commit_message>
<xml_diff>
--- a/Lecture 00 - Intro/Spring2024_QTM 530_Syllabus.docx
+++ b/Lecture 00 - Intro/Spring2024_QTM 530_Syllabus.docx
@@ -3689,25 +3689,7 @@
                 <w:sz w:val="22"/>
                 <w:szCs w:val="22"/>
               </w:rPr>
-              <w:t xml:space="preserve">Assignment </w:t>
-            </w:r>
-            <w:r>
-              <w:rPr>
-                <w:rFonts w:ascii="Segoe UI Light" w:hAnsi="Segoe UI Light" w:cs="Segoe UI Light"/>
-                <w:color w:val="0070C0"/>
-                <w:sz w:val="22"/>
-                <w:szCs w:val="22"/>
-              </w:rPr>
-              <w:t>2</w:t>
-            </w:r>
-            <w:r>
-              <w:rPr>
-                <w:rFonts w:ascii="Segoe UI Light" w:hAnsi="Segoe UI Light" w:cs="Segoe UI Light"/>
-                <w:color w:val="0070C0"/>
-                <w:sz w:val="22"/>
-                <w:szCs w:val="22"/>
-              </w:rPr>
-              <w:t xml:space="preserve"> due (10 p.m.)</w:t>
+              <w:t>Assignment 2 due (10 p.m.)</w:t>
             </w:r>
           </w:p>
         </w:tc>
@@ -5357,7 +5339,6 @@
             </w:tcBorders>
             <w:shd w:val="clear" w:color="auto" w:fill="auto"/>
             <w:vAlign w:val="center"/>
-            <w:hideMark/>
           </w:tcPr>
           <w:p>
             <w:pPr>
@@ -5369,30 +5350,44 @@
                 <w:szCs w:val="22"/>
               </w:rPr>
             </w:pPr>
-            <w:r>
+          </w:p>
+        </w:tc>
+        <w:tc>
+          <w:tcPr>
+            <w:tcW w:w="780" w:type="dxa"/>
+            <w:tcBorders>
+              <w:top w:val="nil"/>
+              <w:left w:val="nil"/>
+              <w:bottom w:val="single" w:sz="8" w:space="0" w:color="auto"/>
+              <w:right w:val="nil"/>
+            </w:tcBorders>
+          </w:tcPr>
+          <w:p>
+            <w:pPr>
+              <w:jc w:val="center"/>
               <w:rPr>
                 <w:rFonts w:ascii="Segoe UI Light" w:hAnsi="Segoe UI Light" w:cs="Segoe UI Light"/>
                 <w:color w:val="0070C0"/>
                 <w:sz w:val="22"/>
                 <w:szCs w:val="22"/>
               </w:rPr>
-              <w:t>17-Oct</w:t>
-            </w:r>
-          </w:p>
-        </w:tc>
-        <w:tc>
-          <w:tcPr>
-            <w:tcW w:w="780" w:type="dxa"/>
-            <w:tcBorders>
-              <w:top w:val="nil"/>
-              <w:left w:val="nil"/>
-              <w:bottom w:val="single" w:sz="8" w:space="0" w:color="auto"/>
-              <w:right w:val="nil"/>
-            </w:tcBorders>
-          </w:tcPr>
-          <w:p>
-            <w:pPr>
-              <w:jc w:val="center"/>
+            </w:pPr>
+          </w:p>
+        </w:tc>
+        <w:tc>
+          <w:tcPr>
+            <w:tcW w:w="6219" w:type="dxa"/>
+            <w:tcBorders>
+              <w:top w:val="nil"/>
+              <w:left w:val="nil"/>
+              <w:bottom w:val="single" w:sz="8" w:space="0" w:color="auto"/>
+              <w:right w:val="single" w:sz="8" w:space="0" w:color="auto"/>
+            </w:tcBorders>
+            <w:shd w:val="clear" w:color="auto" w:fill="auto"/>
+            <w:vAlign w:val="center"/>
+          </w:tcPr>
+          <w:p>
+            <w:pPr>
               <w:rPr>
                 <w:rFonts w:ascii="Segoe UI Light" w:hAnsi="Segoe UI Light" w:cs="Segoe UI Light"/>
                 <w:color w:val="0070C0"/>
@@ -5400,39 +5395,6 @@
                 <w:szCs w:val="22"/>
               </w:rPr>
             </w:pPr>
-          </w:p>
-        </w:tc>
-        <w:tc>
-          <w:tcPr>
-            <w:tcW w:w="6219" w:type="dxa"/>
-            <w:tcBorders>
-              <w:top w:val="nil"/>
-              <w:left w:val="nil"/>
-              <w:bottom w:val="single" w:sz="8" w:space="0" w:color="auto"/>
-              <w:right w:val="single" w:sz="8" w:space="0" w:color="auto"/>
-            </w:tcBorders>
-            <w:shd w:val="clear" w:color="auto" w:fill="auto"/>
-            <w:vAlign w:val="center"/>
-            <w:hideMark/>
-          </w:tcPr>
-          <w:p>
-            <w:pPr>
-              <w:rPr>
-                <w:rFonts w:ascii="Segoe UI Light" w:hAnsi="Segoe UI Light" w:cs="Segoe UI Light"/>
-                <w:color w:val="0070C0"/>
-                <w:sz w:val="22"/>
-                <w:szCs w:val="22"/>
-              </w:rPr>
-            </w:pPr>
-            <w:r>
-              <w:rPr>
-                <w:rFonts w:ascii="Segoe UI Light" w:hAnsi="Segoe UI Light" w:cs="Segoe UI Light"/>
-                <w:color w:val="0070C0"/>
-                <w:sz w:val="22"/>
-                <w:szCs w:val="22"/>
-              </w:rPr>
-              <w:t>Project 1 due (10 p.m.)</w:t>
-            </w:r>
           </w:p>
         </w:tc>
       </w:tr>
@@ -5613,7 +5575,6 @@
             </w:tcBorders>
             <w:shd w:val="clear" w:color="000000" w:fill="FFFFFF"/>
             <w:vAlign w:val="center"/>
-            <w:hideMark/>
           </w:tcPr>
           <w:p>
             <w:pPr>
@@ -5627,17 +5588,6 @@
                 <w:szCs w:val="22"/>
               </w:rPr>
             </w:pPr>
-            <w:r>
-              <w:rPr>
-                <w:rFonts w:ascii="Segoe UI Light" w:hAnsi="Segoe UI Light" w:cs="Segoe UI Light"/>
-                <w:b/>
-                <w:bCs/>
-                <w:color w:val="000000"/>
-                <w:sz w:val="22"/>
-                <w:szCs w:val="22"/>
-              </w:rPr>
-              <w:t> </w:t>
-            </w:r>
           </w:p>
         </w:tc>
         <w:tc>
@@ -5651,7 +5601,6 @@
             </w:tcBorders>
             <w:shd w:val="clear" w:color="auto" w:fill="auto"/>
             <w:vAlign w:val="center"/>
-            <w:hideMark/>
           </w:tcPr>
           <w:p>
             <w:pPr>
@@ -5666,11 +5615,29 @@
             <w:r>
               <w:rPr>
                 <w:rFonts w:ascii="Segoe UI Light" w:hAnsi="Segoe UI Light" w:cs="Segoe UI Light"/>
-                <w:color w:val="000000"/>
-                <w:sz w:val="22"/>
-                <w:szCs w:val="22"/>
-              </w:rPr>
-              <w:t>24-Oct</w:t>
+                <w:color w:val="0070C0"/>
+                <w:sz w:val="22"/>
+                <w:szCs w:val="22"/>
+              </w:rPr>
+              <w:t>2</w:t>
+            </w:r>
+            <w:r>
+              <w:rPr>
+                <w:rFonts w:ascii="Segoe UI Light" w:hAnsi="Segoe UI Light" w:cs="Segoe UI Light"/>
+                <w:color w:val="0070C0"/>
+                <w:sz w:val="22"/>
+                <w:szCs w:val="22"/>
+              </w:rPr>
+              <w:t>2</w:t>
+            </w:r>
+            <w:r>
+              <w:rPr>
+                <w:rFonts w:ascii="Segoe UI Light" w:hAnsi="Segoe UI Light" w:cs="Segoe UI Light"/>
+                <w:color w:val="0070C0"/>
+                <w:sz w:val="22"/>
+                <w:szCs w:val="22"/>
+              </w:rPr>
+              <w:t>-Oct</w:t>
             </w:r>
           </w:p>
         </w:tc>
@@ -5694,24 +5661,6 @@
                 <w:szCs w:val="22"/>
               </w:rPr>
             </w:pPr>
-            <w:r>
-              <w:rPr>
-                <w:rFonts w:ascii="Segoe UI Light" w:hAnsi="Segoe UI Light" w:cs="Segoe UI Light"/>
-                <w:color w:val="000000"/>
-                <w:sz w:val="22"/>
-                <w:szCs w:val="22"/>
-              </w:rPr>
-              <w:t>1</w:t>
-            </w:r>
-            <w:r>
-              <w:rPr>
-                <w:rFonts w:ascii="Segoe UI Light" w:hAnsi="Segoe UI Light" w:cs="Segoe UI Light"/>
-                <w:color w:val="000000"/>
-                <w:sz w:val="22"/>
-                <w:szCs w:val="22"/>
-              </w:rPr>
-              <w:t>5</w:t>
-            </w:r>
           </w:p>
         </w:tc>
         <w:tc>
@@ -5739,20 +5688,11 @@
             <w:r>
               <w:rPr>
                 <w:rFonts w:ascii="Segoe UI Light" w:hAnsi="Segoe UI Light" w:cs="Segoe UI Light"/>
-                <w:color w:val="000000"/>
-                <w:sz w:val="22"/>
-                <w:szCs w:val="22"/>
-              </w:rPr>
-              <w:t>C</w:t>
-            </w:r>
-            <w:r>
-              <w:rPr>
-                <w:rFonts w:ascii="Segoe UI Light" w:hAnsi="Segoe UI Light" w:cs="Segoe UI Light"/>
-                <w:color w:val="000000"/>
-                <w:sz w:val="22"/>
-                <w:szCs w:val="22"/>
-              </w:rPr>
-              <w:t>ross-validation</w:t>
+                <w:color w:val="0070C0"/>
+                <w:sz w:val="22"/>
+                <w:szCs w:val="22"/>
+              </w:rPr>
+              <w:t>Project 1 due (10 p.m.)</w:t>
             </w:r>
           </w:p>
         </w:tc>
@@ -5771,12 +5711,13 @@
               <w:bottom w:val="single" w:sz="8" w:space="0" w:color="auto"/>
               <w:right w:val="nil"/>
             </w:tcBorders>
-            <w:shd w:val="clear" w:color="auto" w:fill="auto"/>
+            <w:shd w:val="clear" w:color="000000" w:fill="FFFFFF"/>
             <w:vAlign w:val="center"/>
             <w:hideMark/>
           </w:tcPr>
           <w:p>
             <w:pPr>
+              <w:jc w:val="both"/>
               <w:rPr>
                 <w:rFonts w:ascii="Segoe UI Light" w:hAnsi="Segoe UI Light" w:cs="Segoe UI Light"/>
                 <w:b/>
@@ -5795,7 +5736,7 @@
                 <w:sz w:val="22"/>
                 <w:szCs w:val="22"/>
               </w:rPr>
-              <w:t>Week 10</w:t>
+              <w:t> </w:t>
             </w:r>
           </w:p>
         </w:tc>
@@ -5829,7 +5770,7 @@
                 <w:sz w:val="22"/>
                 <w:szCs w:val="22"/>
               </w:rPr>
-              <w:t>29-Oct</w:t>
+              <w:t>24-Oct</w:t>
             </w:r>
           </w:p>
         </w:tc>
@@ -5860,16 +5801,7 @@
                 <w:sz w:val="22"/>
                 <w:szCs w:val="22"/>
               </w:rPr>
-              <w:t>1</w:t>
-            </w:r>
-            <w:r>
-              <w:rPr>
-                <w:rFonts w:ascii="Segoe UI Light" w:hAnsi="Segoe UI Light" w:cs="Segoe UI Light"/>
-                <w:color w:val="000000"/>
-                <w:sz w:val="22"/>
-                <w:szCs w:val="22"/>
-              </w:rPr>
-              <w:t>6</w:t>
+              <w:t>15</w:t>
             </w:r>
           </w:p>
         </w:tc>
@@ -5902,7 +5834,7 @@
                 <w:sz w:val="22"/>
                 <w:szCs w:val="22"/>
               </w:rPr>
-              <w:t>Classification Metrics</w:t>
+              <w:t>Cross-validation</w:t>
             </w:r>
           </w:p>
         </w:tc>
@@ -5923,6 +5855,7 @@
             </w:tcBorders>
             <w:shd w:val="clear" w:color="auto" w:fill="auto"/>
             <w:vAlign w:val="center"/>
+            <w:hideMark/>
           </w:tcPr>
           <w:p>
             <w:pPr>
@@ -5935,6 +5868,17 @@
                 <w:szCs w:val="22"/>
               </w:rPr>
             </w:pPr>
+            <w:r>
+              <w:rPr>
+                <w:rFonts w:ascii="Segoe UI Light" w:hAnsi="Segoe UI Light" w:cs="Segoe UI Light"/>
+                <w:b/>
+                <w:bCs/>
+                <w:color w:val="000000"/>
+                <w:sz w:val="22"/>
+                <w:szCs w:val="22"/>
+              </w:rPr>
+              <w:t>Week 10</w:t>
+            </w:r>
           </w:p>
         </w:tc>
         <w:tc>
@@ -5948,6 +5892,7 @@
             </w:tcBorders>
             <w:shd w:val="clear" w:color="auto" w:fill="auto"/>
             <w:vAlign w:val="center"/>
+            <w:hideMark/>
           </w:tcPr>
           <w:p>
             <w:pPr>
@@ -5966,7 +5911,7 @@
                 <w:sz w:val="22"/>
                 <w:szCs w:val="22"/>
               </w:rPr>
-              <w:t>30-Oct</w:t>
+              <w:t>29-Oct</w:t>
             </w:r>
           </w:p>
         </w:tc>
@@ -5990,6 +5935,15 @@
                 <w:szCs w:val="22"/>
               </w:rPr>
             </w:pPr>
+            <w:r>
+              <w:rPr>
+                <w:rFonts w:ascii="Segoe UI Light" w:hAnsi="Segoe UI Light" w:cs="Segoe UI Light"/>
+                <w:color w:val="000000"/>
+                <w:sz w:val="22"/>
+                <w:szCs w:val="22"/>
+              </w:rPr>
+              <w:t>16</w:t>
+            </w:r>
           </w:p>
         </w:tc>
         <w:tc>
@@ -6017,29 +5971,11 @@
             <w:r>
               <w:rPr>
                 <w:rFonts w:ascii="Segoe UI Light" w:hAnsi="Segoe UI Light" w:cs="Segoe UI Light"/>
-                <w:color w:val="0070C0"/>
-                <w:sz w:val="22"/>
-                <w:szCs w:val="22"/>
-              </w:rPr>
-              <w:t xml:space="preserve">Project </w:t>
-            </w:r>
-            <w:r>
-              <w:rPr>
-                <w:rFonts w:ascii="Segoe UI Light" w:hAnsi="Segoe UI Light" w:cs="Segoe UI Light"/>
-                <w:color w:val="0070C0"/>
-                <w:sz w:val="22"/>
-                <w:szCs w:val="22"/>
-              </w:rPr>
-              <w:t>2</w:t>
-            </w:r>
-            <w:r>
-              <w:rPr>
-                <w:rFonts w:ascii="Segoe UI Light" w:hAnsi="Segoe UI Light" w:cs="Segoe UI Light"/>
-                <w:color w:val="0070C0"/>
-                <w:sz w:val="22"/>
-                <w:szCs w:val="22"/>
-              </w:rPr>
-              <w:t xml:space="preserve"> due (10 p.m.)</w:t>
+                <w:color w:val="000000"/>
+                <w:sz w:val="22"/>
+                <w:szCs w:val="22"/>
+              </w:rPr>
+              <w:t>Classification Metrics</w:t>
             </w:r>
           </w:p>
         </w:tc>
@@ -6147,16 +6083,7 @@
                 <w:sz w:val="22"/>
                 <w:szCs w:val="22"/>
               </w:rPr>
-              <w:t>1</w:t>
-            </w:r>
-            <w:r>
-              <w:rPr>
-                <w:rFonts w:ascii="Segoe UI Light" w:hAnsi="Segoe UI Light" w:cs="Segoe UI Light"/>
-                <w:color w:val="000000"/>
-                <w:sz w:val="22"/>
-                <w:szCs w:val="22"/>
-              </w:rPr>
-              <w:t>7</w:t>
+              <w:t>17</w:t>
             </w:r>
           </w:p>
         </w:tc>
@@ -6205,12 +6132,11 @@
             <w:tcBorders>
               <w:top w:val="nil"/>
               <w:left w:val="single" w:sz="8" w:space="0" w:color="auto"/>
-              <w:bottom w:val="nil"/>
+              <w:bottom w:val="single" w:sz="8" w:space="0" w:color="auto"/>
               <w:right w:val="nil"/>
             </w:tcBorders>
             <w:shd w:val="clear" w:color="auto" w:fill="auto"/>
             <w:vAlign w:val="center"/>
-            <w:hideMark/>
           </w:tcPr>
           <w:p>
             <w:pPr>
@@ -6223,17 +6149,6 @@
                 <w:szCs w:val="22"/>
               </w:rPr>
             </w:pPr>
-            <w:r>
-              <w:rPr>
-                <w:rFonts w:ascii="Segoe UI Light" w:hAnsi="Segoe UI Light" w:cs="Segoe UI Light"/>
-                <w:b/>
-                <w:bCs/>
-                <w:color w:val="000000"/>
-                <w:sz w:val="22"/>
-                <w:szCs w:val="22"/>
-              </w:rPr>
-              <w:t>Week 11</w:t>
-            </w:r>
           </w:p>
         </w:tc>
         <w:tc>
@@ -6242,12 +6157,11 @@
             <w:tcBorders>
               <w:top w:val="nil"/>
               <w:left w:val="nil"/>
-              <w:bottom w:val="nil"/>
+              <w:bottom w:val="single" w:sz="8" w:space="0" w:color="auto"/>
               <w:right w:val="nil"/>
             </w:tcBorders>
             <w:shd w:val="clear" w:color="auto" w:fill="auto"/>
             <w:vAlign w:val="center"/>
-            <w:hideMark/>
           </w:tcPr>
           <w:p>
             <w:pPr>
@@ -6262,11 +6176,20 @@
             <w:r>
               <w:rPr>
                 <w:rFonts w:ascii="Segoe UI Light" w:hAnsi="Segoe UI Light" w:cs="Segoe UI Light"/>
-                <w:color w:val="000000"/>
-                <w:sz w:val="22"/>
-                <w:szCs w:val="22"/>
-              </w:rPr>
-              <w:t>5-Nov</w:t>
+                <w:color w:val="0070C0"/>
+                <w:sz w:val="22"/>
+                <w:szCs w:val="22"/>
+              </w:rPr>
+              <w:t>31</w:t>
+            </w:r>
+            <w:r>
+              <w:rPr>
+                <w:rFonts w:ascii="Segoe UI Light" w:hAnsi="Segoe UI Light" w:cs="Segoe UI Light"/>
+                <w:color w:val="0070C0"/>
+                <w:sz w:val="22"/>
+                <w:szCs w:val="22"/>
+              </w:rPr>
+              <w:t>-Oct</w:t>
             </w:r>
           </w:p>
         </w:tc>
@@ -6290,24 +6213,6 @@
                 <w:szCs w:val="22"/>
               </w:rPr>
             </w:pPr>
-            <w:r>
-              <w:rPr>
-                <w:rFonts w:ascii="Segoe UI Light" w:hAnsi="Segoe UI Light" w:cs="Segoe UI Light"/>
-                <w:color w:val="000000"/>
-                <w:sz w:val="22"/>
-                <w:szCs w:val="22"/>
-              </w:rPr>
-              <w:t>1</w:t>
-            </w:r>
-            <w:r>
-              <w:rPr>
-                <w:rFonts w:ascii="Segoe UI Light" w:hAnsi="Segoe UI Light" w:cs="Segoe UI Light"/>
-                <w:color w:val="000000"/>
-                <w:sz w:val="22"/>
-                <w:szCs w:val="22"/>
-              </w:rPr>
-              <w:t>8</w:t>
-            </w:r>
           </w:p>
         </w:tc>
         <w:tc>
@@ -6324,21 +6229,40 @@
           </w:tcPr>
           <w:p>
             <w:pPr>
-              <w:rPr>
-                <w:rFonts w:ascii="Segoe UI Light" w:hAnsi="Segoe UI Light" w:cs="Segoe UI Light"/>
-                <w:color w:val="000000"/>
-                <w:sz w:val="22"/>
-                <w:szCs w:val="22"/>
-              </w:rPr>
-            </w:pPr>
-            <w:r>
-              <w:rPr>
-                <w:rFonts w:ascii="Segoe UI Light" w:hAnsi="Segoe UI Light" w:cs="Segoe UI Light"/>
-                <w:color w:val="000000"/>
-                <w:sz w:val="22"/>
-                <w:szCs w:val="22"/>
-              </w:rPr>
-              <w:t>Example 3: PCA and K-means clustering</w:t>
+              <w:jc w:val="both"/>
+              <w:rPr>
+                <w:rFonts w:ascii="Segoe UI Light" w:hAnsi="Segoe UI Light" w:cs="Segoe UI Light"/>
+                <w:color w:val="000000"/>
+                <w:sz w:val="22"/>
+                <w:szCs w:val="22"/>
+              </w:rPr>
+            </w:pPr>
+            <w:r>
+              <w:rPr>
+                <w:rFonts w:ascii="Segoe UI Light" w:hAnsi="Segoe UI Light" w:cs="Segoe UI Light"/>
+                <w:color w:val="0070C0"/>
+                <w:sz w:val="22"/>
+                <w:szCs w:val="22"/>
+              </w:rPr>
+              <w:t xml:space="preserve">Project </w:t>
+            </w:r>
+            <w:r>
+              <w:rPr>
+                <w:rFonts w:ascii="Segoe UI Light" w:hAnsi="Segoe UI Light" w:cs="Segoe UI Light"/>
+                <w:color w:val="0070C0"/>
+                <w:sz w:val="22"/>
+                <w:szCs w:val="22"/>
+              </w:rPr>
+              <w:t>2</w:t>
+            </w:r>
+            <w:r>
+              <w:rPr>
+                <w:rFonts w:ascii="Segoe UI Light" w:hAnsi="Segoe UI Light" w:cs="Segoe UI Light"/>
+                <w:color w:val="0070C0"/>
+                <w:sz w:val="22"/>
+                <w:szCs w:val="22"/>
+              </w:rPr>
+              <w:t xml:space="preserve"> due (10 p.m.)</w:t>
             </w:r>
           </w:p>
         </w:tc>
@@ -6352,9 +6276,9 @@
           <w:tcPr>
             <w:tcW w:w="1064" w:type="dxa"/>
             <w:tcBorders>
-              <w:top w:val="single" w:sz="8" w:space="0" w:color="auto"/>
+              <w:top w:val="nil"/>
               <w:left w:val="single" w:sz="8" w:space="0" w:color="auto"/>
-              <w:bottom w:val="single" w:sz="8" w:space="0" w:color="auto"/>
+              <w:bottom w:val="nil"/>
               <w:right w:val="nil"/>
             </w:tcBorders>
             <w:shd w:val="clear" w:color="auto" w:fill="auto"/>
@@ -6365,19 +6289,23 @@
             <w:pPr>
               <w:rPr>
                 <w:rFonts w:ascii="Segoe UI Light" w:hAnsi="Segoe UI Light" w:cs="Segoe UI Light"/>
-                <w:color w:val="000000"/>
-                <w:sz w:val="22"/>
-                <w:szCs w:val="22"/>
-              </w:rPr>
-            </w:pPr>
-            <w:r>
-              <w:rPr>
-                <w:rFonts w:ascii="Segoe UI Light" w:hAnsi="Segoe UI Light" w:cs="Segoe UI Light"/>
-                <w:color w:val="000000"/>
-                <w:sz w:val="22"/>
-                <w:szCs w:val="22"/>
-              </w:rPr>
-              <w:t> </w:t>
+                <w:b/>
+                <w:bCs/>
+                <w:color w:val="000000"/>
+                <w:sz w:val="22"/>
+                <w:szCs w:val="22"/>
+              </w:rPr>
+            </w:pPr>
+            <w:r>
+              <w:rPr>
+                <w:rFonts w:ascii="Segoe UI Light" w:hAnsi="Segoe UI Light" w:cs="Segoe UI Light"/>
+                <w:b/>
+                <w:bCs/>
+                <w:color w:val="000000"/>
+                <w:sz w:val="22"/>
+                <w:szCs w:val="22"/>
+              </w:rPr>
+              <w:t>Week 11</w:t>
             </w:r>
           </w:p>
         </w:tc>
@@ -6385,9 +6313,9 @@
           <w:tcPr>
             <w:tcW w:w="1072" w:type="dxa"/>
             <w:tcBorders>
-              <w:top w:val="single" w:sz="8" w:space="0" w:color="auto"/>
-              <w:left w:val="nil"/>
-              <w:bottom w:val="single" w:sz="8" w:space="0" w:color="auto"/>
+              <w:top w:val="nil"/>
+              <w:left w:val="nil"/>
+              <w:bottom w:val="nil"/>
               <w:right w:val="nil"/>
             </w:tcBorders>
             <w:shd w:val="clear" w:color="auto" w:fill="auto"/>
@@ -6411,7 +6339,7 @@
                 <w:sz w:val="22"/>
                 <w:szCs w:val="22"/>
               </w:rPr>
-              <w:t>7-Nov</w:t>
+              <w:t>5-Nov</w:t>
             </w:r>
           </w:p>
         </w:tc>
@@ -6442,7 +6370,7 @@
                 <w:sz w:val="22"/>
                 <w:szCs w:val="22"/>
               </w:rPr>
-              <w:t>19</w:t>
+              <w:t>18</w:t>
             </w:r>
           </w:p>
         </w:tc>
@@ -6474,7 +6402,7 @@
                 <w:sz w:val="22"/>
                 <w:szCs w:val="22"/>
               </w:rPr>
-              <w:t xml:space="preserve">Machine Learning Pipelines </w:t>
+              <w:t>Example 3: PCA and K-means clustering</w:t>
             </w:r>
           </w:p>
         </w:tc>
@@ -6495,21 +6423,20 @@
             </w:tcBorders>
             <w:shd w:val="clear" w:color="auto" w:fill="auto"/>
             <w:vAlign w:val="center"/>
-          </w:tcPr>
-          <w:p>
-            <w:pPr>
-              <w:rPr>
-                <w:rFonts w:ascii="Segoe UI Light" w:hAnsi="Segoe UI Light" w:cs="Segoe UI Light"/>
-                <w:color w:val="000000"/>
-                <w:sz w:val="22"/>
-                <w:szCs w:val="22"/>
-              </w:rPr>
-            </w:pPr>
-            <w:r>
-              <w:rPr>
-                <w:rFonts w:ascii="Segoe UI Light" w:hAnsi="Segoe UI Light" w:cs="Segoe UI Light"/>
-                <w:b/>
-                <w:bCs/>
+            <w:hideMark/>
+          </w:tcPr>
+          <w:p>
+            <w:pPr>
+              <w:rPr>
+                <w:rFonts w:ascii="Segoe UI Light" w:hAnsi="Segoe UI Light" w:cs="Segoe UI Light"/>
+                <w:color w:val="000000"/>
+                <w:sz w:val="22"/>
+                <w:szCs w:val="22"/>
+              </w:rPr>
+            </w:pPr>
+            <w:r>
+              <w:rPr>
+                <w:rFonts w:ascii="Segoe UI Light" w:hAnsi="Segoe UI Light" w:cs="Segoe UI Light"/>
                 <w:color w:val="000000"/>
                 <w:sz w:val="22"/>
                 <w:szCs w:val="22"/>
@@ -6529,6 +6456,7 @@
             </w:tcBorders>
             <w:shd w:val="clear" w:color="auto" w:fill="auto"/>
             <w:vAlign w:val="center"/>
+            <w:hideMark/>
           </w:tcPr>
           <w:p>
             <w:pPr>
@@ -6543,11 +6471,11 @@
             <w:r>
               <w:rPr>
                 <w:rFonts w:ascii="Segoe UI Light" w:hAnsi="Segoe UI Light" w:cs="Segoe UI Light"/>
-                <w:color w:val="0070C0"/>
-                <w:sz w:val="22"/>
-                <w:szCs w:val="22"/>
-              </w:rPr>
-              <w:t>8-Nov</w:t>
+                <w:color w:val="000000"/>
+                <w:sz w:val="22"/>
+                <w:szCs w:val="22"/>
+              </w:rPr>
+              <w:t>7-Nov</w:t>
             </w:r>
           </w:p>
         </w:tc>
@@ -6566,11 +6494,20 @@
               <w:jc w:val="center"/>
               <w:rPr>
                 <w:rFonts w:ascii="Segoe UI Light" w:hAnsi="Segoe UI Light" w:cs="Segoe UI Light"/>
-                <w:color w:val="0070C0"/>
-                <w:sz w:val="22"/>
-                <w:szCs w:val="22"/>
-              </w:rPr>
-            </w:pPr>
+                <w:color w:val="000000"/>
+                <w:sz w:val="22"/>
+                <w:szCs w:val="22"/>
+              </w:rPr>
+            </w:pPr>
+            <w:r>
+              <w:rPr>
+                <w:rFonts w:ascii="Segoe UI Light" w:hAnsi="Segoe UI Light" w:cs="Segoe UI Light"/>
+                <w:color w:val="000000"/>
+                <w:sz w:val="22"/>
+                <w:szCs w:val="22"/>
+              </w:rPr>
+              <w:t>19</w:t>
+            </w:r>
           </w:p>
         </w:tc>
         <w:tc>
@@ -6597,29 +6534,11 @@
             <w:r>
               <w:rPr>
                 <w:rFonts w:ascii="Segoe UI Light" w:hAnsi="Segoe UI Light" w:cs="Segoe UI Light"/>
-                <w:color w:val="0070C0"/>
-                <w:sz w:val="22"/>
-                <w:szCs w:val="22"/>
-              </w:rPr>
-              <w:t xml:space="preserve">Assignment </w:t>
-            </w:r>
-            <w:r>
-              <w:rPr>
-                <w:rFonts w:ascii="Segoe UI Light" w:hAnsi="Segoe UI Light" w:cs="Segoe UI Light"/>
-                <w:color w:val="0070C0"/>
-                <w:sz w:val="22"/>
-                <w:szCs w:val="22"/>
-              </w:rPr>
-              <w:t>5</w:t>
-            </w:r>
-            <w:r>
-              <w:rPr>
-                <w:rFonts w:ascii="Segoe UI Light" w:hAnsi="Segoe UI Light" w:cs="Segoe UI Light"/>
-                <w:color w:val="0070C0"/>
-                <w:sz w:val="22"/>
-                <w:szCs w:val="22"/>
-              </w:rPr>
-              <w:t xml:space="preserve"> due (10 p.m.)</w:t>
+                <w:color w:val="000000"/>
+                <w:sz w:val="22"/>
+                <w:szCs w:val="22"/>
+              </w:rPr>
+              <w:t xml:space="preserve">Machine Learning Pipelines </w:t>
             </w:r>
           </w:p>
         </w:tc>
@@ -6633,17 +6552,24 @@
           <w:tcPr>
             <w:tcW w:w="1064" w:type="dxa"/>
             <w:tcBorders>
-              <w:top w:val="nil"/>
+              <w:top w:val="single" w:sz="8" w:space="0" w:color="auto"/>
               <w:left w:val="single" w:sz="8" w:space="0" w:color="auto"/>
               <w:bottom w:val="single" w:sz="8" w:space="0" w:color="auto"/>
               <w:right w:val="nil"/>
             </w:tcBorders>
             <w:shd w:val="clear" w:color="auto" w:fill="auto"/>
             <w:vAlign w:val="center"/>
-            <w:hideMark/>
-          </w:tcPr>
-          <w:p>
-            <w:pPr>
+          </w:tcPr>
+          <w:p>
+            <w:pPr>
+              <w:rPr>
+                <w:rFonts w:ascii="Segoe UI Light" w:hAnsi="Segoe UI Light" w:cs="Segoe UI Light"/>
+                <w:color w:val="000000"/>
+                <w:sz w:val="22"/>
+                <w:szCs w:val="22"/>
+              </w:rPr>
+            </w:pPr>
+            <w:r>
               <w:rPr>
                 <w:rFonts w:ascii="Segoe UI Light" w:hAnsi="Segoe UI Light" w:cs="Segoe UI Light"/>
                 <w:b/>
@@ -6652,17 +6578,7 @@
                 <w:sz w:val="22"/>
                 <w:szCs w:val="22"/>
               </w:rPr>
-            </w:pPr>
-            <w:r>
-              <w:rPr>
-                <w:rFonts w:ascii="Segoe UI Light" w:hAnsi="Segoe UI Light" w:cs="Segoe UI Light"/>
-                <w:b/>
-                <w:bCs/>
-                <w:color w:val="000000"/>
-                <w:sz w:val="22"/>
-                <w:szCs w:val="22"/>
-              </w:rPr>
-              <w:t>Week 12</w:t>
+              <w:t> </w:t>
             </w:r>
           </w:p>
         </w:tc>
@@ -6670,14 +6586,13 @@
           <w:tcPr>
             <w:tcW w:w="1072" w:type="dxa"/>
             <w:tcBorders>
-              <w:top w:val="nil"/>
+              <w:top w:val="single" w:sz="8" w:space="0" w:color="auto"/>
               <w:left w:val="nil"/>
               <w:bottom w:val="single" w:sz="8" w:space="0" w:color="auto"/>
               <w:right w:val="nil"/>
             </w:tcBorders>
             <w:shd w:val="clear" w:color="auto" w:fill="auto"/>
             <w:vAlign w:val="center"/>
-            <w:hideMark/>
           </w:tcPr>
           <w:p>
             <w:pPr>
@@ -6692,11 +6607,11 @@
             <w:r>
               <w:rPr>
                 <w:rFonts w:ascii="Segoe UI Light" w:hAnsi="Segoe UI Light" w:cs="Segoe UI Light"/>
-                <w:color w:val="000000"/>
-                <w:sz w:val="22"/>
-                <w:szCs w:val="22"/>
-              </w:rPr>
-              <w:t>12-Nov</w:t>
+                <w:color w:val="0070C0"/>
+                <w:sz w:val="22"/>
+                <w:szCs w:val="22"/>
+              </w:rPr>
+              <w:t>8-Nov</w:t>
             </w:r>
           </w:p>
         </w:tc>
@@ -6715,29 +6630,11 @@
               <w:jc w:val="center"/>
               <w:rPr>
                 <w:rFonts w:ascii="Segoe UI Light" w:hAnsi="Segoe UI Light" w:cs="Segoe UI Light"/>
-                <w:color w:val="000000"/>
-                <w:sz w:val="22"/>
-                <w:szCs w:val="22"/>
-              </w:rPr>
-            </w:pPr>
-            <w:r>
-              <w:rPr>
-                <w:rFonts w:ascii="Segoe UI Light" w:hAnsi="Segoe UI Light" w:cs="Segoe UI Light"/>
-                <w:color w:val="000000"/>
-                <w:sz w:val="22"/>
-                <w:szCs w:val="22"/>
-              </w:rPr>
-              <w:t>2</w:t>
-            </w:r>
-            <w:r>
-              <w:rPr>
-                <w:rFonts w:ascii="Segoe UI Light" w:hAnsi="Segoe UI Light" w:cs="Segoe UI Light"/>
-                <w:color w:val="000000"/>
-                <w:sz w:val="22"/>
-                <w:szCs w:val="22"/>
-              </w:rPr>
-              <w:t>0</w:t>
-            </w:r>
+                <w:color w:val="0070C0"/>
+                <w:sz w:val="22"/>
+                <w:szCs w:val="22"/>
+              </w:rPr>
+            </w:pPr>
           </w:p>
         </w:tc>
         <w:tc>
@@ -6764,31 +6661,11 @@
             <w:r>
               <w:rPr>
                 <w:rFonts w:ascii="Segoe UI Light" w:hAnsi="Segoe UI Light" w:cs="Segoe UI Light"/>
-                <w:color w:val="000000"/>
-                <w:sz w:val="22"/>
-                <w:szCs w:val="22"/>
-              </w:rPr>
-              <w:t>Text Analysis</w:t>
-            </w:r>
-            <w:r>
-              <w:rPr>
-                <w:rFonts w:ascii="Segoe UI Light" w:hAnsi="Segoe UI Light" w:cs="Segoe UI Light"/>
-                <w:color w:val="000000"/>
-                <w:sz w:val="22"/>
-                <w:szCs w:val="22"/>
-              </w:rPr>
-              <w:t xml:space="preserve"> </w:t>
-            </w:r>
-            <w:r>
-              <w:rPr>
-                <w:rFonts w:ascii="Segoe UI Light" w:hAnsi="Segoe UI Light" w:cs="Segoe UI Light"/>
-                <w:b/>
-                <w:bCs/>
-                <w:color w:val="FF0000"/>
-                <w:sz w:val="22"/>
-                <w:szCs w:val="22"/>
-              </w:rPr>
-              <w:t>(CLASS ON ZOOM)</w:t>
+                <w:color w:val="0070C0"/>
+                <w:sz w:val="22"/>
+                <w:szCs w:val="22"/>
+              </w:rPr>
+              <w:t>Assignment 5 due (10 p.m.)</w:t>
             </w:r>
           </w:p>
         </w:tc>
@@ -6831,7 +6708,7 @@
                 <w:sz w:val="22"/>
                 <w:szCs w:val="22"/>
               </w:rPr>
-              <w:t> </w:t>
+              <w:t>Week 12</w:t>
             </w:r>
           </w:p>
         </w:tc>
@@ -6865,7 +6742,7 @@
                 <w:sz w:val="22"/>
                 <w:szCs w:val="22"/>
               </w:rPr>
-              <w:t>14-Nov</w:t>
+              <w:t>12-Nov</w:t>
             </w:r>
           </w:p>
         </w:tc>
@@ -6896,7 +6773,7 @@
                 <w:sz w:val="22"/>
                 <w:szCs w:val="22"/>
               </w:rPr>
-              <w:t>21</w:t>
+              <w:t>20</w:t>
             </w:r>
           </w:p>
         </w:tc>
@@ -6911,63 +6788,24 @@
             </w:tcBorders>
             <w:shd w:val="clear" w:color="auto" w:fill="auto"/>
             <w:vAlign w:val="center"/>
-            <w:hideMark/>
-          </w:tcPr>
-          <w:p>
-            <w:pPr>
-              <w:rPr>
-                <w:rFonts w:ascii="Segoe UI Light" w:hAnsi="Segoe UI Light" w:cs="Segoe UI Light"/>
-                <w:color w:val="000000"/>
-                <w:sz w:val="22"/>
-                <w:szCs w:val="22"/>
-              </w:rPr>
-            </w:pPr>
-            <w:r>
-              <w:rPr>
-                <w:rFonts w:ascii="Segoe UI Light" w:hAnsi="Segoe UI Light" w:cs="Segoe UI Light"/>
-                <w:color w:val="000000"/>
-                <w:sz w:val="22"/>
-                <w:szCs w:val="22"/>
-              </w:rPr>
-              <w:t>Advance</w:t>
-            </w:r>
-            <w:r>
-              <w:rPr>
-                <w:rFonts w:ascii="Segoe UI Light" w:hAnsi="Segoe UI Light" w:cs="Segoe UI Light"/>
-                <w:color w:val="000000"/>
-                <w:sz w:val="22"/>
-                <w:szCs w:val="22"/>
-              </w:rPr>
-              <w:t>d</w:t>
-            </w:r>
-            <w:r>
-              <w:rPr>
-                <w:rFonts w:ascii="Segoe UI Light" w:hAnsi="Segoe UI Light" w:cs="Segoe UI Light"/>
-                <w:color w:val="000000"/>
-                <w:sz w:val="22"/>
-                <w:szCs w:val="22"/>
-              </w:rPr>
-              <w:t xml:space="preserve"> </w:t>
-            </w:r>
-            <w:proofErr w:type="spellStart"/>
-            <w:r>
-              <w:rPr>
-                <w:rFonts w:ascii="Segoe UI Light" w:hAnsi="Segoe UI Light" w:cs="Segoe UI Light"/>
-                <w:color w:val="000000"/>
-                <w:sz w:val="22"/>
-                <w:szCs w:val="22"/>
-              </w:rPr>
-              <w:t>Github</w:t>
-            </w:r>
-            <w:proofErr w:type="spellEnd"/>
-            <w:r>
-              <w:rPr>
-                <w:rFonts w:ascii="Segoe UI Light" w:hAnsi="Segoe UI Light" w:cs="Segoe UI Light"/>
-                <w:color w:val="000000"/>
-                <w:sz w:val="22"/>
-                <w:szCs w:val="22"/>
-              </w:rPr>
-              <w:t xml:space="preserve"> </w:t>
+          </w:tcPr>
+          <w:p>
+            <w:pPr>
+              <w:rPr>
+                <w:rFonts w:ascii="Segoe UI Light" w:hAnsi="Segoe UI Light" w:cs="Segoe UI Light"/>
+                <w:color w:val="000000"/>
+                <w:sz w:val="22"/>
+                <w:szCs w:val="22"/>
+              </w:rPr>
+            </w:pPr>
+            <w:r>
+              <w:rPr>
+                <w:rFonts w:ascii="Segoe UI Light" w:hAnsi="Segoe UI Light" w:cs="Segoe UI Light"/>
+                <w:color w:val="000000"/>
+                <w:sz w:val="22"/>
+                <w:szCs w:val="22"/>
+              </w:rPr>
+              <w:t xml:space="preserve">Text Analysis </w:t>
             </w:r>
             <w:r>
               <w:rPr>
@@ -6978,51 +6816,7 @@
                 <w:sz w:val="22"/>
                 <w:szCs w:val="22"/>
               </w:rPr>
-              <w:t>(</w:t>
-            </w:r>
-            <w:r>
-              <w:rPr>
-                <w:rFonts w:ascii="Segoe UI Light" w:hAnsi="Segoe UI Light" w:cs="Segoe UI Light"/>
-                <w:b/>
-                <w:bCs/>
-                <w:color w:val="FF0000"/>
-                <w:sz w:val="22"/>
-                <w:szCs w:val="22"/>
-              </w:rPr>
-              <w:t>SELF STUDY</w:t>
-            </w:r>
-            <w:r>
-              <w:rPr>
-                <w:rFonts w:ascii="Segoe UI Light" w:hAnsi="Segoe UI Light" w:cs="Segoe UI Light"/>
-                <w:b/>
-                <w:bCs/>
-                <w:color w:val="FF0000"/>
-                <w:sz w:val="22"/>
-                <w:szCs w:val="22"/>
-              </w:rPr>
-              <w:t xml:space="preserve"> – </w:t>
-            </w:r>
-            <w:r>
-              <w:rPr>
-                <w:rFonts w:ascii="Segoe UI Light" w:hAnsi="Segoe UI Light" w:cs="Segoe UI Light"/>
-                <w:b/>
-                <w:bCs/>
-                <w:color w:val="FF0000"/>
-                <w:sz w:val="22"/>
-                <w:szCs w:val="22"/>
-              </w:rPr>
-              <w:t>No Class, No Office Hours</w:t>
-            </w:r>
-            <w:r>
-              <w:rPr>
-                <w:rFonts w:ascii="Segoe UI Light" w:hAnsi="Segoe UI Light" w:cs="Segoe UI Light"/>
-                <w:b/>
-                <w:bCs/>
-                <w:color w:val="FF0000"/>
-                <w:sz w:val="22"/>
-                <w:szCs w:val="22"/>
-              </w:rPr>
-              <w:t>)</w:t>
+              <w:t>(CLASS ON ZOOM)</w:t>
             </w:r>
           </w:p>
         </w:tc>
@@ -7034,19 +6828,19 @@
         </w:trPr>
         <w:tc>
           <w:tcPr>
-            <w:tcW w:w="9135" w:type="dxa"/>
-            <w:gridSpan w:val="4"/>
-            <w:tcBorders>
-              <w:top w:val="single" w:sz="8" w:space="0" w:color="auto"/>
+            <w:tcW w:w="1064" w:type="dxa"/>
+            <w:tcBorders>
+              <w:top w:val="nil"/>
               <w:left w:val="single" w:sz="8" w:space="0" w:color="auto"/>
               <w:bottom w:val="single" w:sz="8" w:space="0" w:color="auto"/>
-              <w:right w:val="single" w:sz="8" w:space="0" w:color="000000"/>
-            </w:tcBorders>
-            <w:shd w:val="clear" w:color="000000" w:fill="AEAAAA"/>
-          </w:tcPr>
-          <w:p>
-            <w:pPr>
-              <w:jc w:val="center"/>
+              <w:right w:val="nil"/>
+            </w:tcBorders>
+            <w:shd w:val="clear" w:color="auto" w:fill="auto"/>
+            <w:vAlign w:val="center"/>
+            <w:hideMark/>
+          </w:tcPr>
+          <w:p>
+            <w:pPr>
               <w:rPr>
                 <w:rFonts w:ascii="Segoe UI Light" w:hAnsi="Segoe UI Light" w:cs="Segoe UI Light"/>
                 <w:b/>
@@ -7065,40 +6859,180 @@
                 <w:sz w:val="22"/>
                 <w:szCs w:val="22"/>
               </w:rPr>
-              <w:t xml:space="preserve">Module </w:t>
+              <w:t> </w:t>
+            </w:r>
+          </w:p>
+        </w:tc>
+        <w:tc>
+          <w:tcPr>
+            <w:tcW w:w="1072" w:type="dxa"/>
+            <w:tcBorders>
+              <w:top w:val="nil"/>
+              <w:left w:val="nil"/>
+              <w:bottom w:val="single" w:sz="8" w:space="0" w:color="auto"/>
+              <w:right w:val="nil"/>
+            </w:tcBorders>
+            <w:shd w:val="clear" w:color="auto" w:fill="auto"/>
+            <w:vAlign w:val="center"/>
+            <w:hideMark/>
+          </w:tcPr>
+          <w:p>
+            <w:pPr>
+              <w:jc w:val="center"/>
+              <w:rPr>
+                <w:rFonts w:ascii="Segoe UI Light" w:hAnsi="Segoe UI Light" w:cs="Segoe UI Light"/>
+                <w:color w:val="000000"/>
+                <w:sz w:val="22"/>
+                <w:szCs w:val="22"/>
+              </w:rPr>
+            </w:pPr>
+            <w:r>
+              <w:rPr>
+                <w:rFonts w:ascii="Segoe UI Light" w:hAnsi="Segoe UI Light" w:cs="Segoe UI Light"/>
+                <w:color w:val="000000"/>
+                <w:sz w:val="22"/>
+                <w:szCs w:val="22"/>
+              </w:rPr>
+              <w:t>14-Nov</w:t>
+            </w:r>
+          </w:p>
+        </w:tc>
+        <w:tc>
+          <w:tcPr>
+            <w:tcW w:w="780" w:type="dxa"/>
+            <w:tcBorders>
+              <w:top w:val="nil"/>
+              <w:left w:val="nil"/>
+              <w:bottom w:val="single" w:sz="8" w:space="0" w:color="auto"/>
+              <w:right w:val="nil"/>
+            </w:tcBorders>
+          </w:tcPr>
+          <w:p>
+            <w:pPr>
+              <w:jc w:val="center"/>
+              <w:rPr>
+                <w:rFonts w:ascii="Segoe UI Light" w:hAnsi="Segoe UI Light" w:cs="Segoe UI Light"/>
+                <w:color w:val="000000"/>
+                <w:sz w:val="22"/>
+                <w:szCs w:val="22"/>
+              </w:rPr>
+            </w:pPr>
+            <w:r>
+              <w:rPr>
+                <w:rFonts w:ascii="Segoe UI Light" w:hAnsi="Segoe UI Light" w:cs="Segoe UI Light"/>
+                <w:color w:val="000000"/>
+                <w:sz w:val="22"/>
+                <w:szCs w:val="22"/>
+              </w:rPr>
+              <w:t>21</w:t>
+            </w:r>
+          </w:p>
+        </w:tc>
+        <w:tc>
+          <w:tcPr>
+            <w:tcW w:w="6219" w:type="dxa"/>
+            <w:tcBorders>
+              <w:top w:val="nil"/>
+              <w:left w:val="nil"/>
+              <w:bottom w:val="single" w:sz="8" w:space="0" w:color="auto"/>
+              <w:right w:val="single" w:sz="8" w:space="0" w:color="auto"/>
+            </w:tcBorders>
+            <w:shd w:val="clear" w:color="auto" w:fill="auto"/>
+            <w:vAlign w:val="center"/>
+            <w:hideMark/>
+          </w:tcPr>
+          <w:p>
+            <w:pPr>
+              <w:rPr>
+                <w:rFonts w:ascii="Segoe UI Light" w:hAnsi="Segoe UI Light" w:cs="Segoe UI Light"/>
+                <w:color w:val="000000"/>
+                <w:sz w:val="22"/>
+                <w:szCs w:val="22"/>
+              </w:rPr>
+            </w:pPr>
+            <w:r>
+              <w:rPr>
+                <w:rFonts w:ascii="Segoe UI Light" w:hAnsi="Segoe UI Light" w:cs="Segoe UI Light"/>
+                <w:color w:val="000000"/>
+                <w:sz w:val="22"/>
+                <w:szCs w:val="22"/>
+              </w:rPr>
+              <w:t xml:space="preserve">Advanced </w:t>
+            </w:r>
+            <w:proofErr w:type="spellStart"/>
+            <w:r>
+              <w:rPr>
+                <w:rFonts w:ascii="Segoe UI Light" w:hAnsi="Segoe UI Light" w:cs="Segoe UI Light"/>
+                <w:color w:val="000000"/>
+                <w:sz w:val="22"/>
+                <w:szCs w:val="22"/>
+              </w:rPr>
+              <w:t>Github</w:t>
+            </w:r>
+            <w:proofErr w:type="spellEnd"/>
+            <w:r>
+              <w:rPr>
+                <w:rFonts w:ascii="Segoe UI Light" w:hAnsi="Segoe UI Light" w:cs="Segoe UI Light"/>
+                <w:color w:val="000000"/>
+                <w:sz w:val="22"/>
+                <w:szCs w:val="22"/>
+              </w:rPr>
+              <w:t xml:space="preserve"> </w:t>
             </w:r>
             <w:r>
               <w:rPr>
                 <w:rFonts w:ascii="Segoe UI Light" w:hAnsi="Segoe UI Light" w:cs="Segoe UI Light"/>
                 <w:b/>
                 <w:bCs/>
-                <w:color w:val="000000"/>
-                <w:sz w:val="22"/>
-                <w:szCs w:val="22"/>
-              </w:rPr>
-              <w:t>4</w:t>
+                <w:color w:val="FF0000"/>
+                <w:sz w:val="22"/>
+                <w:szCs w:val="22"/>
+              </w:rPr>
+              <w:t>(</w:t>
             </w:r>
             <w:r>
               <w:rPr>
                 <w:rFonts w:ascii="Segoe UI Light" w:hAnsi="Segoe UI Light" w:cs="Segoe UI Light"/>
                 <w:b/>
                 <w:bCs/>
-                <w:color w:val="000000"/>
-                <w:sz w:val="22"/>
-                <w:szCs w:val="22"/>
-              </w:rPr>
-              <w:t>: Databases and Production</w:t>
+                <w:color w:val="FF0000"/>
+                <w:sz w:val="22"/>
+                <w:szCs w:val="22"/>
+              </w:rPr>
+              <w:t>SELF STUDY</w:t>
             </w:r>
             <w:r>
               <w:rPr>
                 <w:rFonts w:ascii="Segoe UI Light" w:hAnsi="Segoe UI Light" w:cs="Segoe UI Light"/>
                 <w:b/>
                 <w:bCs/>
-                <w:color w:val="000000"/>
-                <w:sz w:val="22"/>
-                <w:szCs w:val="22"/>
-              </w:rPr>
-              <w:t xml:space="preserve"> Environment</w:t>
+                <w:color w:val="FF0000"/>
+                <w:sz w:val="22"/>
+                <w:szCs w:val="22"/>
+              </w:rPr>
+              <w:t xml:space="preserve"> – </w:t>
+            </w:r>
+            <w:r>
+              <w:rPr>
+                <w:rFonts w:ascii="Segoe UI Light" w:hAnsi="Segoe UI Light" w:cs="Segoe UI Light"/>
+                <w:b/>
+                <w:bCs/>
+                <w:color w:val="FF0000"/>
+                <w:sz w:val="22"/>
+                <w:szCs w:val="22"/>
+              </w:rPr>
+              <w:t>No Class, No Office Hours</w:t>
+            </w:r>
+            <w:r>
+              <w:rPr>
+                <w:rFonts w:ascii="Segoe UI Light" w:hAnsi="Segoe UI Light" w:cs="Segoe UI Light"/>
+                <w:b/>
+                <w:bCs/>
+                <w:color w:val="FF0000"/>
+                <w:sz w:val="22"/>
+                <w:szCs w:val="22"/>
+              </w:rPr>
+              <w:t>)</w:t>
             </w:r>
           </w:p>
         </w:tc>
@@ -7110,20 +7044,19 @@
         </w:trPr>
         <w:tc>
           <w:tcPr>
-            <w:tcW w:w="1064" w:type="dxa"/>
-            <w:tcBorders>
-              <w:top w:val="nil"/>
+            <w:tcW w:w="9135" w:type="dxa"/>
+            <w:gridSpan w:val="4"/>
+            <w:tcBorders>
+              <w:top w:val="single" w:sz="8" w:space="0" w:color="auto"/>
               <w:left w:val="single" w:sz="8" w:space="0" w:color="auto"/>
               <w:bottom w:val="single" w:sz="8" w:space="0" w:color="auto"/>
-              <w:right w:val="nil"/>
-            </w:tcBorders>
-            <w:shd w:val="clear" w:color="000000" w:fill="FFFFFF"/>
-            <w:vAlign w:val="center"/>
-            <w:hideMark/>
-          </w:tcPr>
-          <w:p>
-            <w:pPr>
-              <w:jc w:val="both"/>
+              <w:right w:val="single" w:sz="8" w:space="0" w:color="000000"/>
+            </w:tcBorders>
+            <w:shd w:val="clear" w:color="000000" w:fill="AEAAAA"/>
+          </w:tcPr>
+          <w:p>
+            <w:pPr>
+              <w:jc w:val="center"/>
               <w:rPr>
                 <w:rFonts w:ascii="Segoe UI Light" w:hAnsi="Segoe UI Light" w:cs="Segoe UI Light"/>
                 <w:b/>
@@ -7142,104 +7075,7 @@
                 <w:sz w:val="22"/>
                 <w:szCs w:val="22"/>
               </w:rPr>
-              <w:t>Week 13</w:t>
-            </w:r>
-          </w:p>
-        </w:tc>
-        <w:tc>
-          <w:tcPr>
-            <w:tcW w:w="1072" w:type="dxa"/>
-            <w:tcBorders>
-              <w:top w:val="nil"/>
-              <w:left w:val="nil"/>
-              <w:bottom w:val="single" w:sz="8" w:space="0" w:color="auto"/>
-              <w:right w:val="nil"/>
-            </w:tcBorders>
-            <w:shd w:val="clear" w:color="auto" w:fill="auto"/>
-            <w:vAlign w:val="center"/>
-            <w:hideMark/>
-          </w:tcPr>
-          <w:p>
-            <w:pPr>
-              <w:jc w:val="center"/>
-              <w:rPr>
-                <w:rFonts w:ascii="Segoe UI Light" w:hAnsi="Segoe UI Light" w:cs="Segoe UI Light"/>
-                <w:color w:val="000000"/>
-                <w:sz w:val="22"/>
-                <w:szCs w:val="22"/>
-              </w:rPr>
-            </w:pPr>
-            <w:r>
-              <w:rPr>
-                <w:rFonts w:ascii="Segoe UI Light" w:hAnsi="Segoe UI Light" w:cs="Segoe UI Light"/>
-                <w:color w:val="000000"/>
-                <w:sz w:val="22"/>
-                <w:szCs w:val="22"/>
-              </w:rPr>
-              <w:t>18-Nov</w:t>
-            </w:r>
-          </w:p>
-        </w:tc>
-        <w:tc>
-          <w:tcPr>
-            <w:tcW w:w="780" w:type="dxa"/>
-            <w:tcBorders>
-              <w:top w:val="nil"/>
-              <w:left w:val="nil"/>
-              <w:bottom w:val="single" w:sz="8" w:space="0" w:color="auto"/>
-              <w:right w:val="nil"/>
-            </w:tcBorders>
-          </w:tcPr>
-          <w:p>
-            <w:pPr>
-              <w:jc w:val="center"/>
-              <w:rPr>
-                <w:rFonts w:ascii="Segoe UI Light" w:hAnsi="Segoe UI Light" w:cs="Segoe UI Light"/>
-                <w:color w:val="000000"/>
-                <w:sz w:val="22"/>
-                <w:szCs w:val="22"/>
-              </w:rPr>
-            </w:pPr>
-            <w:r>
-              <w:rPr>
-                <w:rFonts w:ascii="Segoe UI Light" w:hAnsi="Segoe UI Light" w:cs="Segoe UI Light"/>
-                <w:color w:val="000000"/>
-                <w:sz w:val="22"/>
-                <w:szCs w:val="22"/>
-              </w:rPr>
-              <w:t>22</w:t>
-            </w:r>
-          </w:p>
-        </w:tc>
-        <w:tc>
-          <w:tcPr>
-            <w:tcW w:w="6219" w:type="dxa"/>
-            <w:tcBorders>
-              <w:top w:val="nil"/>
-              <w:left w:val="nil"/>
-              <w:bottom w:val="single" w:sz="8" w:space="0" w:color="auto"/>
-              <w:right w:val="single" w:sz="8" w:space="0" w:color="auto"/>
-            </w:tcBorders>
-            <w:shd w:val="clear" w:color="auto" w:fill="auto"/>
-            <w:vAlign w:val="center"/>
-          </w:tcPr>
-          <w:p>
-            <w:pPr>
-              <w:rPr>
-                <w:rFonts w:ascii="Segoe UI Light" w:hAnsi="Segoe UI Light" w:cs="Segoe UI Light"/>
-                <w:color w:val="000000"/>
-                <w:sz w:val="22"/>
-                <w:szCs w:val="22"/>
-              </w:rPr>
-            </w:pPr>
-            <w:r>
-              <w:rPr>
-                <w:rFonts w:ascii="Segoe UI Light" w:hAnsi="Segoe UI Light" w:cs="Segoe UI Light"/>
-                <w:color w:val="000000"/>
-                <w:sz w:val="22"/>
-                <w:szCs w:val="22"/>
-              </w:rPr>
-              <w:t>Introduction to SQL</w:t>
+              <w:t>Module 4: Databases and Production Environment</w:t>
             </w:r>
           </w:p>
         </w:tc>
@@ -7260,6 +7096,7 @@
             </w:tcBorders>
             <w:shd w:val="clear" w:color="000000" w:fill="FFFFFF"/>
             <w:vAlign w:val="center"/>
+            <w:hideMark/>
           </w:tcPr>
           <w:p>
             <w:pPr>
@@ -7273,6 +7110,17 @@
                 <w:szCs w:val="22"/>
               </w:rPr>
             </w:pPr>
+            <w:r>
+              <w:rPr>
+                <w:rFonts w:ascii="Segoe UI Light" w:hAnsi="Segoe UI Light" w:cs="Segoe UI Light"/>
+                <w:b/>
+                <w:bCs/>
+                <w:color w:val="000000"/>
+                <w:sz w:val="22"/>
+                <w:szCs w:val="22"/>
+              </w:rPr>
+              <w:t>Week 13</w:t>
+            </w:r>
           </w:p>
         </w:tc>
         <w:tc>
@@ -7286,6 +7134,7 @@
             </w:tcBorders>
             <w:shd w:val="clear" w:color="auto" w:fill="auto"/>
             <w:vAlign w:val="center"/>
+            <w:hideMark/>
           </w:tcPr>
           <w:p>
             <w:pPr>
@@ -7300,20 +7149,11 @@
             <w:r>
               <w:rPr>
                 <w:rFonts w:ascii="Segoe UI Light" w:hAnsi="Segoe UI Light" w:cs="Segoe UI Light"/>
-                <w:color w:val="0070C0"/>
-                <w:sz w:val="22"/>
-                <w:szCs w:val="22"/>
-              </w:rPr>
-              <w:t>19</w:t>
-            </w:r>
-            <w:r>
-              <w:rPr>
-                <w:rFonts w:ascii="Segoe UI Light" w:hAnsi="Segoe UI Light" w:cs="Segoe UI Light"/>
-                <w:color w:val="0070C0"/>
-                <w:sz w:val="22"/>
-                <w:szCs w:val="22"/>
-              </w:rPr>
-              <w:t>-Nov</w:t>
+                <w:color w:val="000000"/>
+                <w:sz w:val="22"/>
+                <w:szCs w:val="22"/>
+              </w:rPr>
+              <w:t>18-Nov</w:t>
             </w:r>
           </w:p>
         </w:tc>
@@ -7337,6 +7177,15 @@
                 <w:szCs w:val="22"/>
               </w:rPr>
             </w:pPr>
+            <w:r>
+              <w:rPr>
+                <w:rFonts w:ascii="Segoe UI Light" w:hAnsi="Segoe UI Light" w:cs="Segoe UI Light"/>
+                <w:color w:val="000000"/>
+                <w:sz w:val="22"/>
+                <w:szCs w:val="22"/>
+              </w:rPr>
+              <w:t>22</w:t>
+            </w:r>
           </w:p>
         </w:tc>
         <w:tc>
@@ -7363,29 +7212,11 @@
             <w:r>
               <w:rPr>
                 <w:rFonts w:ascii="Segoe UI Light" w:hAnsi="Segoe UI Light" w:cs="Segoe UI Light"/>
-                <w:color w:val="0070C0"/>
-                <w:sz w:val="22"/>
-                <w:szCs w:val="22"/>
-              </w:rPr>
-              <w:t xml:space="preserve">Assignment </w:t>
-            </w:r>
-            <w:r>
-              <w:rPr>
-                <w:rFonts w:ascii="Segoe UI Light" w:hAnsi="Segoe UI Light" w:cs="Segoe UI Light"/>
-                <w:color w:val="0070C0"/>
-                <w:sz w:val="22"/>
-                <w:szCs w:val="22"/>
-              </w:rPr>
-              <w:t>6</w:t>
-            </w:r>
-            <w:r>
-              <w:rPr>
-                <w:rFonts w:ascii="Segoe UI Light" w:hAnsi="Segoe UI Light" w:cs="Segoe UI Light"/>
-                <w:color w:val="0070C0"/>
-                <w:sz w:val="22"/>
-                <w:szCs w:val="22"/>
-              </w:rPr>
-              <w:t xml:space="preserve"> due (10 p.m.)</w:t>
+                <w:color w:val="000000"/>
+                <w:sz w:val="22"/>
+                <w:szCs w:val="22"/>
+              </w:rPr>
+              <w:t>Introduction to SQL</w:t>
             </w:r>
           </w:p>
         </w:tc>
@@ -7406,7 +7237,6 @@
             </w:tcBorders>
             <w:shd w:val="clear" w:color="000000" w:fill="FFFFFF"/>
             <w:vAlign w:val="center"/>
-            <w:hideMark/>
           </w:tcPr>
           <w:p>
             <w:pPr>
@@ -7420,7 +7250,117 @@
                 <w:szCs w:val="22"/>
               </w:rPr>
             </w:pPr>
-            <w:r>
+          </w:p>
+        </w:tc>
+        <w:tc>
+          <w:tcPr>
+            <w:tcW w:w="1072" w:type="dxa"/>
+            <w:tcBorders>
+              <w:top w:val="nil"/>
+              <w:left w:val="nil"/>
+              <w:bottom w:val="single" w:sz="8" w:space="0" w:color="auto"/>
+              <w:right w:val="nil"/>
+            </w:tcBorders>
+            <w:shd w:val="clear" w:color="auto" w:fill="auto"/>
+            <w:vAlign w:val="center"/>
+          </w:tcPr>
+          <w:p>
+            <w:pPr>
+              <w:jc w:val="center"/>
+              <w:rPr>
+                <w:rFonts w:ascii="Segoe UI Light" w:hAnsi="Segoe UI Light" w:cs="Segoe UI Light"/>
+                <w:color w:val="000000"/>
+                <w:sz w:val="22"/>
+                <w:szCs w:val="22"/>
+              </w:rPr>
+            </w:pPr>
+            <w:r>
+              <w:rPr>
+                <w:rFonts w:ascii="Segoe UI Light" w:hAnsi="Segoe UI Light" w:cs="Segoe UI Light"/>
+                <w:color w:val="0070C0"/>
+                <w:sz w:val="22"/>
+                <w:szCs w:val="22"/>
+              </w:rPr>
+              <w:t>19-Nov</w:t>
+            </w:r>
+          </w:p>
+        </w:tc>
+        <w:tc>
+          <w:tcPr>
+            <w:tcW w:w="780" w:type="dxa"/>
+            <w:tcBorders>
+              <w:top w:val="nil"/>
+              <w:left w:val="nil"/>
+              <w:bottom w:val="single" w:sz="8" w:space="0" w:color="auto"/>
+              <w:right w:val="nil"/>
+            </w:tcBorders>
+          </w:tcPr>
+          <w:p>
+            <w:pPr>
+              <w:jc w:val="center"/>
+              <w:rPr>
+                <w:rFonts w:ascii="Segoe UI Light" w:hAnsi="Segoe UI Light" w:cs="Segoe UI Light"/>
+                <w:color w:val="000000"/>
+                <w:sz w:val="22"/>
+                <w:szCs w:val="22"/>
+              </w:rPr>
+            </w:pPr>
+          </w:p>
+        </w:tc>
+        <w:tc>
+          <w:tcPr>
+            <w:tcW w:w="6219" w:type="dxa"/>
+            <w:tcBorders>
+              <w:top w:val="nil"/>
+              <w:left w:val="nil"/>
+              <w:bottom w:val="single" w:sz="8" w:space="0" w:color="auto"/>
+              <w:right w:val="single" w:sz="8" w:space="0" w:color="auto"/>
+            </w:tcBorders>
+            <w:shd w:val="clear" w:color="auto" w:fill="auto"/>
+            <w:vAlign w:val="center"/>
+          </w:tcPr>
+          <w:p>
+            <w:pPr>
+              <w:rPr>
+                <w:rFonts w:ascii="Segoe UI Light" w:hAnsi="Segoe UI Light" w:cs="Segoe UI Light"/>
+                <w:color w:val="000000"/>
+                <w:sz w:val="22"/>
+                <w:szCs w:val="22"/>
+              </w:rPr>
+            </w:pPr>
+            <w:r>
+              <w:rPr>
+                <w:rFonts w:ascii="Segoe UI Light" w:hAnsi="Segoe UI Light" w:cs="Segoe UI Light"/>
+                <w:color w:val="0070C0"/>
+                <w:sz w:val="22"/>
+                <w:szCs w:val="22"/>
+              </w:rPr>
+              <w:t>Assignment 6 due (10 p.m.)</w:t>
+            </w:r>
+          </w:p>
+        </w:tc>
+      </w:tr>
+      <w:tr>
+        <w:trPr>
+          <w:trHeight w:val="360"/>
+          <w:jc w:val="center"/>
+        </w:trPr>
+        <w:tc>
+          <w:tcPr>
+            <w:tcW w:w="1064" w:type="dxa"/>
+            <w:tcBorders>
+              <w:top w:val="nil"/>
+              <w:left w:val="single" w:sz="8" w:space="0" w:color="auto"/>
+              <w:bottom w:val="single" w:sz="8" w:space="0" w:color="auto"/>
+              <w:right w:val="nil"/>
+            </w:tcBorders>
+            <w:shd w:val="clear" w:color="000000" w:fill="FFFFFF"/>
+            <w:vAlign w:val="center"/>
+            <w:hideMark/>
+          </w:tcPr>
+          <w:p>
+            <w:pPr>
+              <w:jc w:val="both"/>
               <w:rPr>
                 <w:rFonts w:ascii="Segoe UI Light" w:hAnsi="Segoe UI Light" w:cs="Segoe UI Light"/>
                 <w:b/>
@@ -7429,6 +7369,16 @@
                 <w:sz w:val="22"/>
                 <w:szCs w:val="22"/>
               </w:rPr>
+            </w:pPr>
+            <w:r>
+              <w:rPr>
+                <w:rFonts w:ascii="Segoe UI Light" w:hAnsi="Segoe UI Light" w:cs="Segoe UI Light"/>
+                <w:b/>
+                <w:bCs/>
+                <w:color w:val="000000"/>
+                <w:sz w:val="22"/>
+                <w:szCs w:val="22"/>
+              </w:rPr>
               <w:t> </w:t>
             </w:r>
           </w:p>
@@ -7494,16 +7444,7 @@
                 <w:sz w:val="22"/>
                 <w:szCs w:val="22"/>
               </w:rPr>
-              <w:t>2</w:t>
-            </w:r>
-            <w:r>
-              <w:rPr>
-                <w:rFonts w:ascii="Segoe UI Light" w:hAnsi="Segoe UI Light" w:cs="Segoe UI Light"/>
-                <w:color w:val="000000"/>
-                <w:sz w:val="22"/>
-                <w:szCs w:val="22"/>
-              </w:rPr>
-              <w:t>3</w:t>
+              <w:t>23</w:t>
             </w:r>
           </w:p>
         </w:tc>
@@ -7676,16 +7617,7 @@
                 <w:sz w:val="22"/>
                 <w:szCs w:val="22"/>
               </w:rPr>
-              <w:t>Python Classes + Deployment</w:t>
-            </w:r>
-            <w:r>
-              <w:rPr>
-                <w:rFonts w:ascii="Segoe UI Light" w:hAnsi="Segoe UI Light" w:cs="Segoe UI Light"/>
-                <w:color w:val="000000"/>
-                <w:sz w:val="22"/>
-                <w:szCs w:val="22"/>
-              </w:rPr>
-              <w:t xml:space="preserve"> </w:t>
+              <w:t xml:space="preserve">Python Classes + Deployment </w:t>
             </w:r>
             <w:r>
               <w:rPr>
@@ -7832,18 +7764,7 @@
                 <w:sz w:val="22"/>
                 <w:szCs w:val="22"/>
               </w:rPr>
-              <w:t xml:space="preserve">THANSKGIVING BREAK </w:t>
-            </w:r>
-            <w:r>
-              <w:rPr>
-                <w:rFonts w:ascii="Segoe UI Light" w:hAnsi="Segoe UI Light" w:cs="Segoe UI Light"/>
-                <w:b/>
-                <w:bCs/>
-                <w:color w:val="70AD47" w:themeColor="accent6"/>
-                <w:sz w:val="22"/>
-                <w:szCs w:val="22"/>
-              </w:rPr>
-              <w:t>(No Class, No Office Hours)</w:t>
+              <w:t>THANSKGIVING BREAK (No Class, No Office Hours)</w:t>
             </w:r>
           </w:p>
         </w:tc>
@@ -7952,16 +7873,7 @@
                 <w:sz w:val="22"/>
                 <w:szCs w:val="22"/>
               </w:rPr>
-              <w:t>2</w:t>
-            </w:r>
-            <w:r>
-              <w:rPr>
-                <w:rFonts w:ascii="Segoe UI Light" w:hAnsi="Segoe UI Light" w:cs="Segoe UI Light"/>
-                <w:color w:val="000000"/>
-                <w:sz w:val="22"/>
-                <w:szCs w:val="22"/>
-              </w:rPr>
-              <w:t>5</w:t>
+              <w:t>25</w:t>
             </w:r>
           </w:p>
         </w:tc>

</xml_diff>